<commit_message>
Update test case for user side
</commit_message>
<xml_diff>
--- a/documentation/quality/Test Cases/testCase - User.docx
+++ b/documentation/quality/Test Cases/testCase - User.docx
@@ -388,15 +388,7 @@
                 <w:sz w:val="24"/>
                 <w:szCs w:val="24"/>
               </w:rPr>
-              <w:t xml:space="preserve"> must not have any existing account</w:t>
-            </w:r>
-            <w:r>
-              <w:rPr>
-                <w:b w:val="0"/>
-                <w:sz w:val="24"/>
-                <w:szCs w:val="24"/>
-              </w:rPr>
-              <w:t xml:space="preserve"> </w:t>
+              <w:t xml:space="preserve"> must not have any existing account </w:t>
             </w:r>
           </w:p>
         </w:tc>
@@ -1389,13 +1381,7 @@
         <w:rPr>
           <w:b/>
         </w:rPr>
-        <w:t>____________________________________________________________________________________________________________________________________________________________________________________________________________________________________________________________________________________________________________________________________________________</w:t>
-      </w:r>
-      <w:r>
-        <w:rPr>
-          <w:b/>
-        </w:rPr>
-        <w:t>______________</w:t>
+        <w:t>__________________________________________________________________________________________________________________________________________________________________________________________________________________________________________________________________________________________________________________________________________________________________</w:t>
       </w:r>
     </w:p>
     <w:p>
@@ -1799,37 +1785,6 @@
               </w:numPr>
               <w:spacing w:after="160" w:line="259" w:lineRule="auto"/>
               <w:rPr>
-                <w:b w:val="0"/>
-                <w:sz w:val="24"/>
-                <w:szCs w:val="24"/>
-              </w:rPr>
-            </w:pPr>
-            <w:r>
-              <w:rPr>
-                <w:b w:val="0"/>
-                <w:sz w:val="24"/>
-                <w:szCs w:val="24"/>
-              </w:rPr>
-              <w:t>User</w:t>
-            </w:r>
-            <w:r>
-              <w:rPr>
-                <w:b w:val="0"/>
-                <w:sz w:val="24"/>
-                <w:szCs w:val="24"/>
-              </w:rPr>
-              <w:t xml:space="preserve"> must not have any pending visa appointment </w:t>
-            </w:r>
-          </w:p>
-          <w:p>
-            <w:pPr>
-              <w:pStyle w:val="ListParagraph"/>
-              <w:numPr>
-                <w:ilvl w:val="0"/>
-                <w:numId w:val="4"/>
-              </w:numPr>
-              <w:spacing w:after="160" w:line="259" w:lineRule="auto"/>
-              <w:rPr>
                 <w:sz w:val="24"/>
                 <w:szCs w:val="24"/>
               </w:rPr>
@@ -2098,10 +2053,7 @@
               <w:cnfStyle w:val="000000000000" w:firstRow="0" w:lastRow="0" w:firstColumn="0" w:lastColumn="0" w:oddVBand="0" w:evenVBand="0" w:oddHBand="0" w:evenHBand="0" w:firstRowFirstColumn="0" w:firstRowLastColumn="0" w:lastRowFirstColumn="0" w:lastRowLastColumn="0"/>
             </w:pPr>
             <w:r>
-              <w:t>F</w:t>
-            </w:r>
-            <w:r>
-              <w:t>ields where the user could input the following required information:</w:t>
+              <w:t>Fields where the user could input the following required information:</w:t>
             </w:r>
           </w:p>
           <w:p>
@@ -2114,10 +2066,7 @@
               <w:cnfStyle w:val="000000000000" w:firstRow="0" w:lastRow="0" w:firstColumn="0" w:lastColumn="0" w:oddVBand="0" w:evenVBand="0" w:oddHBand="0" w:evenHBand="0" w:firstRowFirstColumn="0" w:firstRowLastColumn="0" w:lastRowFirstColumn="0" w:lastRowLastColumn="0"/>
             </w:pPr>
             <w:r>
-              <w:t>Client N</w:t>
-            </w:r>
-            <w:r>
-              <w:t>ame</w:t>
+              <w:t>Client Name</w:t>
             </w:r>
           </w:p>
           <w:p>
@@ -2182,7 +2131,6 @@
               <w:cnfStyle w:val="000000000000" w:firstRow="0" w:lastRow="0" w:firstColumn="0" w:lastColumn="0" w:oddVBand="0" w:evenVBand="0" w:oddHBand="0" w:evenHBand="0" w:firstRowFirstColumn="0" w:firstRowLastColumn="0" w:lastRowFirstColumn="0" w:lastRowLastColumn="0"/>
             </w:pPr>
             <w:r>
-              <w:lastRenderedPageBreak/>
               <w:t>Appointment Date</w:t>
             </w:r>
           </w:p>
@@ -2196,6 +2144,7 @@
               <w:cnfStyle w:val="000000000000" w:firstRow="0" w:lastRow="0" w:firstColumn="0" w:lastColumn="0" w:oddVBand="0" w:evenVBand="0" w:oddHBand="0" w:evenHBand="0" w:firstRowFirstColumn="0" w:firstRowLastColumn="0" w:lastRowFirstColumn="0" w:lastRowLastColumn="0"/>
             </w:pPr>
             <w:r>
+              <w:lastRenderedPageBreak/>
               <w:t>Appointment Time</w:t>
             </w:r>
           </w:p>
@@ -2302,10 +2251,7 @@
               <w:cnfStyle w:val="000000100000" w:firstRow="0" w:lastRow="0" w:firstColumn="0" w:lastColumn="0" w:oddVBand="0" w:evenVBand="0" w:oddHBand="1" w:evenHBand="0" w:firstRowFirstColumn="0" w:firstRowLastColumn="0" w:lastRowFirstColumn="0" w:lastRowLastColumn="0"/>
             </w:pPr>
             <w:r>
-              <w:t xml:space="preserve">Verify </w:t>
-            </w:r>
-            <w:r>
-              <w:t>email address</w:t>
+              <w:t>Verify email address</w:t>
             </w:r>
           </w:p>
           <w:p>
@@ -2390,13 +2336,7 @@
               <w:rPr>
                 <w:b w:val="0"/>
               </w:rPr>
-              <w:t>CTC</w:t>
-            </w:r>
-            <w:r>
-              <w:rPr>
-                <w:b w:val="0"/>
-              </w:rPr>
-              <w:t>3</w:t>
+              <w:t>CTC3</w:t>
             </w:r>
           </w:p>
         </w:tc>
@@ -2552,10 +2492,7 @@
               <w:cnfStyle w:val="000000100000" w:firstRow="0" w:lastRow="0" w:firstColumn="0" w:lastColumn="0" w:oddVBand="0" w:evenVBand="0" w:oddHBand="1" w:evenHBand="0" w:firstRowFirstColumn="0" w:firstRowLastColumn="0" w:lastRowFirstColumn="0" w:lastRowLastColumn="0"/>
             </w:pPr>
             <w:r>
-              <w:t xml:space="preserve">Verify </w:t>
-            </w:r>
-            <w:r>
-              <w:t>form completion</w:t>
+              <w:t>Verify form completion</w:t>
             </w:r>
           </w:p>
         </w:tc>
@@ -2661,25 +2598,7 @@
               <w:cnfStyle w:val="000000100000" w:firstRow="0" w:lastRow="0" w:firstColumn="0" w:lastColumn="0" w:oddVBand="0" w:evenVBand="0" w:oddHBand="1" w:evenHBand="0" w:firstRowFirstColumn="0" w:firstRowLastColumn="0" w:lastRowFirstColumn="0" w:lastRowLastColumn="0"/>
             </w:pPr>
             <w:r>
-              <w:t xml:space="preserve">If </w:t>
-            </w:r>
-            <w:r>
-              <w:t xml:space="preserve">required fields are </w:t>
-            </w:r>
-            <w:r>
-              <w:t xml:space="preserve">not completely filled </w:t>
-            </w:r>
-            <w:r>
-              <w:t xml:space="preserve">but </w:t>
-            </w:r>
-            <w:r>
-              <w:t xml:space="preserve">the user submitted it, then the user </w:t>
-            </w:r>
-            <w:r>
-              <w:t xml:space="preserve">will be notified </w:t>
-            </w:r>
-            <w:r>
-              <w:t>that it was a required field.</w:t>
+              <w:t>If required fields are not completely filled but the user submitted it, then the user will be notified that it was a required field.</w:t>
             </w:r>
           </w:p>
         </w:tc>
@@ -3250,6 +3169,29 @@
                 <w:sz w:val="24"/>
                 <w:szCs w:val="24"/>
               </w:rPr>
+              <w:t>Only clients who have an existing account in the system can view the visa appointment schedule.</w:t>
+            </w:r>
+          </w:p>
+          <w:p>
+            <w:pPr>
+              <w:pStyle w:val="ListParagraph"/>
+              <w:numPr>
+                <w:ilvl w:val="0"/>
+                <w:numId w:val="4"/>
+              </w:numPr>
+              <w:spacing w:after="160" w:line="259" w:lineRule="auto"/>
+              <w:rPr>
+                <w:b w:val="0"/>
+                <w:sz w:val="24"/>
+                <w:szCs w:val="24"/>
+              </w:rPr>
+            </w:pPr>
+            <w:r>
+              <w:rPr>
+                <w:b w:val="0"/>
+                <w:sz w:val="24"/>
+                <w:szCs w:val="24"/>
+              </w:rPr>
               <w:t>User</w:t>
             </w:r>
             <w:r>
@@ -3507,16 +3449,7 @@
               <w:cnfStyle w:val="000000000000" w:firstRow="0" w:lastRow="0" w:firstColumn="0" w:lastColumn="0" w:oddVBand="0" w:evenVBand="0" w:oddHBand="0" w:evenHBand="0" w:firstRowFirstColumn="0" w:firstRowLastColumn="0" w:lastRowFirstColumn="0" w:lastRowLastColumn="0"/>
             </w:pPr>
             <w:r>
-              <w:t xml:space="preserve">The </w:t>
-            </w:r>
-            <w:r>
-              <w:t xml:space="preserve">following </w:t>
-            </w:r>
-            <w:r>
-              <w:t>information must be displayed to the user</w:t>
-            </w:r>
-            <w:r>
-              <w:t>:</w:t>
+              <w:t>The following information must be displayed to the user:</w:t>
             </w:r>
           </w:p>
           <w:p>
@@ -3774,1401 +3707,8 @@
           <w:b/>
         </w:rPr>
       </w:pPr>
-    </w:p>
-    <w:p>
-      <w:pPr>
-        <w:rPr>
-          <w:b/>
-        </w:rPr>
-      </w:pPr>
-    </w:p>
-    <w:p>
-      <w:pPr>
-        <w:jc w:val="center"/>
-        <w:rPr>
-          <w:b/>
-          <w:sz w:val="40"/>
-          <w:szCs w:val="40"/>
-        </w:rPr>
-      </w:pPr>
-      <w:r>
-        <w:rPr>
-          <w:b/>
-          <w:sz w:val="40"/>
-          <w:szCs w:val="40"/>
-        </w:rPr>
-        <w:lastRenderedPageBreak/>
-        <w:t>Journeys &amp; More Global Tours and Consultancy Co.</w:t>
-      </w:r>
-    </w:p>
-    <w:p>
-      <w:pPr>
-        <w:jc w:val="center"/>
-        <w:rPr>
-          <w:b/>
-          <w:sz w:val="40"/>
-          <w:szCs w:val="40"/>
-        </w:rPr>
-      </w:pPr>
-      <w:r>
-        <w:rPr>
-          <w:b/>
-          <w:sz w:val="40"/>
-          <w:szCs w:val="40"/>
-        </w:rPr>
-        <w:t>(JMGTCC)</w:t>
-      </w:r>
-    </w:p>
-    <w:p>
-      <w:pPr>
-        <w:jc w:val="center"/>
-        <w:rPr>
-          <w:sz w:val="36"/>
-          <w:szCs w:val="36"/>
-        </w:rPr>
-      </w:pPr>
-      <w:r>
-        <w:rPr>
-          <w:sz w:val="36"/>
-          <w:szCs w:val="36"/>
-        </w:rPr>
-        <w:t xml:space="preserve">Test Cases for Use Case: </w:t>
-      </w:r>
-      <w:r>
-        <w:rPr>
-          <w:sz w:val="36"/>
-          <w:szCs w:val="36"/>
-        </w:rPr>
-        <w:t>Updates</w:t>
-      </w:r>
-      <w:r>
-        <w:rPr>
-          <w:sz w:val="36"/>
-          <w:szCs w:val="36"/>
-        </w:rPr>
-        <w:t xml:space="preserve"> </w:t>
-      </w:r>
-      <w:r>
-        <w:rPr>
-          <w:sz w:val="36"/>
-          <w:szCs w:val="36"/>
-        </w:rPr>
-        <w:t xml:space="preserve">appointment </w:t>
-      </w:r>
-      <w:r>
-        <w:rPr>
-          <w:sz w:val="36"/>
-          <w:szCs w:val="36"/>
-        </w:rPr>
-        <w:t>schedule</w:t>
-      </w:r>
-    </w:p>
-    <w:p>
-      <w:pPr>
-        <w:rPr>
-          <w:b/>
-          <w:sz w:val="28"/>
-          <w:szCs w:val="28"/>
-        </w:rPr>
-      </w:pPr>
-      <w:r>
-        <w:rPr>
-          <w:b/>
-          <w:sz w:val="28"/>
-          <w:szCs w:val="28"/>
-        </w:rPr>
-        <w:t xml:space="preserve">Introduction: </w:t>
-      </w:r>
-    </w:p>
-    <w:p>
-      <w:pPr>
-        <w:rPr>
-          <w:sz w:val="24"/>
-          <w:szCs w:val="24"/>
-        </w:rPr>
-      </w:pPr>
-      <w:r>
-        <w:rPr>
-          <w:sz w:val="24"/>
-          <w:szCs w:val="24"/>
-        </w:rPr>
-        <w:t xml:space="preserve">This document provides an overview of the test case, </w:t>
-      </w:r>
-      <w:r>
-        <w:rPr>
-          <w:b/>
-          <w:i/>
-          <w:sz w:val="24"/>
-          <w:szCs w:val="24"/>
-        </w:rPr>
-        <w:t>Updates</w:t>
-      </w:r>
-      <w:r>
-        <w:rPr>
-          <w:b/>
-          <w:i/>
-          <w:sz w:val="24"/>
-          <w:szCs w:val="24"/>
-        </w:rPr>
-        <w:t xml:space="preserve"> appointment schedule</w:t>
-      </w:r>
-      <w:r>
-        <w:rPr>
-          <w:sz w:val="24"/>
-          <w:szCs w:val="24"/>
-        </w:rPr>
-        <w:t xml:space="preserve"> for the booking and reservation system of JMGTCC.</w:t>
-      </w:r>
-    </w:p>
-    <w:tbl>
-      <w:tblPr>
-        <w:tblStyle w:val="GridTable4-Accent61"/>
-        <w:tblW w:w="5430" w:type="pct"/>
-        <w:tblInd w:w="-522" w:type="dxa"/>
-        <w:tblLook w:val="04A0" w:firstRow="1" w:lastRow="0" w:firstColumn="1" w:lastColumn="0" w:noHBand="0" w:noVBand="1"/>
-      </w:tblPr>
-      <w:tblGrid>
-        <w:gridCol w:w="1342"/>
-        <w:gridCol w:w="2822"/>
-        <w:gridCol w:w="155"/>
-        <w:gridCol w:w="4593"/>
-        <w:gridCol w:w="3597"/>
-        <w:gridCol w:w="1800"/>
-      </w:tblGrid>
-      <w:tr>
-        <w:trPr>
-          <w:cnfStyle w:val="100000000000" w:firstRow="1" w:lastRow="0" w:firstColumn="0" w:lastColumn="0" w:oddVBand="0" w:evenVBand="0" w:oddHBand="0" w:evenHBand="0" w:firstRowFirstColumn="0" w:firstRowLastColumn="0" w:lastRowFirstColumn="0" w:lastRowLastColumn="0"/>
-          <w:trHeight w:val="264"/>
-        </w:trPr>
-        <w:tc>
-          <w:tcPr>
-            <w:cnfStyle w:val="001000000000" w:firstRow="0" w:lastRow="0" w:firstColumn="1" w:lastColumn="0" w:oddVBand="0" w:evenVBand="0" w:oddHBand="0" w:evenHBand="0" w:firstRowFirstColumn="0" w:firstRowLastColumn="0" w:lastRowFirstColumn="0" w:lastRowLastColumn="0"/>
-            <w:tcW w:w="1509" w:type="pct"/>
-            <w:gridSpan w:val="3"/>
-          </w:tcPr>
-          <w:p>
-            <w:pPr>
-              <w:rPr>
-                <w:sz w:val="24"/>
-                <w:szCs w:val="24"/>
-              </w:rPr>
-            </w:pPr>
-            <w:r>
-              <w:rPr>
-                <w:sz w:val="24"/>
-                <w:szCs w:val="24"/>
-              </w:rPr>
-              <w:t>Test Case Number:</w:t>
-            </w:r>
-          </w:p>
-        </w:tc>
-        <w:tc>
-          <w:tcPr>
-            <w:tcW w:w="3491" w:type="pct"/>
-            <w:gridSpan w:val="3"/>
-          </w:tcPr>
-          <w:p>
-            <w:pPr>
-              <w:cnfStyle w:val="100000000000" w:firstRow="1" w:lastRow="0" w:firstColumn="0" w:lastColumn="0" w:oddVBand="0" w:evenVBand="0" w:oddHBand="0" w:evenHBand="0" w:firstRowFirstColumn="0" w:firstRowLastColumn="0" w:lastRowFirstColumn="0" w:lastRowLastColumn="0"/>
-              <w:rPr>
-                <w:sz w:val="24"/>
-                <w:szCs w:val="24"/>
-              </w:rPr>
-            </w:pPr>
-          </w:p>
-        </w:tc>
-      </w:tr>
-      <w:tr>
-        <w:trPr>
-          <w:cnfStyle w:val="000000100000" w:firstRow="0" w:lastRow="0" w:firstColumn="0" w:lastColumn="0" w:oddVBand="0" w:evenVBand="0" w:oddHBand="1" w:evenHBand="0" w:firstRowFirstColumn="0" w:firstRowLastColumn="0" w:lastRowFirstColumn="0" w:lastRowLastColumn="0"/>
-          <w:trHeight w:val="264"/>
-        </w:trPr>
-        <w:tc>
-          <w:tcPr>
-            <w:cnfStyle w:val="001000000000" w:firstRow="0" w:lastRow="0" w:firstColumn="1" w:lastColumn="0" w:oddVBand="0" w:evenVBand="0" w:oddHBand="0" w:evenHBand="0" w:firstRowFirstColumn="0" w:firstRowLastColumn="0" w:lastRowFirstColumn="0" w:lastRowLastColumn="0"/>
-            <w:tcW w:w="1509" w:type="pct"/>
-            <w:gridSpan w:val="3"/>
-          </w:tcPr>
-          <w:p>
-            <w:pPr>
-              <w:rPr>
-                <w:sz w:val="24"/>
-                <w:szCs w:val="24"/>
-              </w:rPr>
-            </w:pPr>
-            <w:r>
-              <w:rPr>
-                <w:sz w:val="24"/>
-                <w:szCs w:val="24"/>
-              </w:rPr>
-              <w:t>Test Case Name:</w:t>
-            </w:r>
-          </w:p>
-        </w:tc>
-        <w:tc>
-          <w:tcPr>
-            <w:tcW w:w="3491" w:type="pct"/>
-            <w:gridSpan w:val="3"/>
-          </w:tcPr>
-          <w:p>
-            <w:pPr>
-              <w:cnfStyle w:val="000000100000" w:firstRow="0" w:lastRow="0" w:firstColumn="0" w:lastColumn="0" w:oddVBand="0" w:evenVBand="0" w:oddHBand="1" w:evenHBand="0" w:firstRowFirstColumn="0" w:firstRowLastColumn="0" w:lastRowFirstColumn="0" w:lastRowLastColumn="0"/>
-              <w:rPr>
-                <w:sz w:val="24"/>
-                <w:szCs w:val="24"/>
-              </w:rPr>
-            </w:pPr>
-            <w:r>
-              <w:rPr>
-                <w:sz w:val="24"/>
-                <w:szCs w:val="24"/>
-              </w:rPr>
-              <w:t>Update</w:t>
-            </w:r>
-            <w:r>
-              <w:rPr>
-                <w:sz w:val="24"/>
-                <w:szCs w:val="24"/>
-              </w:rPr>
-              <w:t xml:space="preserve"> appointment schedule</w:t>
-            </w:r>
-          </w:p>
-        </w:tc>
-      </w:tr>
-      <w:tr>
-        <w:trPr>
-          <w:trHeight w:val="541"/>
-        </w:trPr>
-        <w:tc>
-          <w:tcPr>
-            <w:cnfStyle w:val="001000000000" w:firstRow="0" w:lastRow="0" w:firstColumn="1" w:lastColumn="0" w:oddVBand="0" w:evenVBand="0" w:oddHBand="0" w:evenHBand="0" w:firstRowFirstColumn="0" w:firstRowLastColumn="0" w:lastRowFirstColumn="0" w:lastRowLastColumn="0"/>
-            <w:tcW w:w="1509" w:type="pct"/>
-            <w:gridSpan w:val="3"/>
-          </w:tcPr>
-          <w:p>
-            <w:pPr>
-              <w:rPr>
-                <w:sz w:val="24"/>
-                <w:szCs w:val="24"/>
-              </w:rPr>
-            </w:pPr>
-            <w:r>
-              <w:rPr>
-                <w:sz w:val="24"/>
-                <w:szCs w:val="24"/>
-              </w:rPr>
-              <w:t>Test Case Reference:</w:t>
-            </w:r>
-          </w:p>
-        </w:tc>
-        <w:tc>
-          <w:tcPr>
-            <w:tcW w:w="3491" w:type="pct"/>
-            <w:gridSpan w:val="3"/>
-          </w:tcPr>
-          <w:p>
-            <w:pPr>
-              <w:cnfStyle w:val="000000000000" w:firstRow="0" w:lastRow="0" w:firstColumn="0" w:lastColumn="0" w:oddVBand="0" w:evenVBand="0" w:oddHBand="0" w:evenHBand="0" w:firstRowFirstColumn="0" w:firstRowLastColumn="0" w:lastRowFirstColumn="0" w:lastRowLastColumn="0"/>
-              <w:rPr>
-                <w:sz w:val="24"/>
-                <w:szCs w:val="24"/>
-              </w:rPr>
-            </w:pPr>
-            <w:r>
-              <w:rPr>
-                <w:sz w:val="24"/>
-                <w:szCs w:val="24"/>
-              </w:rPr>
-              <w:t xml:space="preserve">Use Case: </w:t>
-            </w:r>
-            <w:r>
-              <w:rPr>
-                <w:sz w:val="24"/>
-                <w:szCs w:val="24"/>
-              </w:rPr>
-              <w:t>Update appointment schedule</w:t>
-            </w:r>
-          </w:p>
-        </w:tc>
-      </w:tr>
-      <w:tr>
-        <w:trPr>
-          <w:cnfStyle w:val="000000100000" w:firstRow="0" w:lastRow="0" w:firstColumn="0" w:lastColumn="0" w:oddVBand="0" w:evenVBand="0" w:oddHBand="1" w:evenHBand="0" w:firstRowFirstColumn="0" w:firstRowLastColumn="0" w:lastRowFirstColumn="0" w:lastRowLastColumn="0"/>
-          <w:trHeight w:val="264"/>
-        </w:trPr>
-        <w:tc>
-          <w:tcPr>
-            <w:cnfStyle w:val="001000000000" w:firstRow="0" w:lastRow="0" w:firstColumn="1" w:lastColumn="0" w:oddVBand="0" w:evenVBand="0" w:oddHBand="0" w:evenHBand="0" w:firstRowFirstColumn="0" w:firstRowLastColumn="0" w:lastRowFirstColumn="0" w:lastRowLastColumn="0"/>
-            <w:tcW w:w="1509" w:type="pct"/>
-            <w:gridSpan w:val="3"/>
-          </w:tcPr>
-          <w:p>
-            <w:pPr>
-              <w:rPr>
-                <w:sz w:val="24"/>
-                <w:szCs w:val="24"/>
-              </w:rPr>
-            </w:pPr>
-            <w:r>
-              <w:rPr>
-                <w:sz w:val="24"/>
-                <w:szCs w:val="24"/>
-              </w:rPr>
-              <w:t>Test Case Priority:</w:t>
-            </w:r>
-          </w:p>
-        </w:tc>
-        <w:tc>
-          <w:tcPr>
-            <w:tcW w:w="3491" w:type="pct"/>
-            <w:gridSpan w:val="3"/>
-          </w:tcPr>
-          <w:p>
-            <w:pPr>
-              <w:cnfStyle w:val="000000100000" w:firstRow="0" w:lastRow="0" w:firstColumn="0" w:lastColumn="0" w:oddVBand="0" w:evenVBand="0" w:oddHBand="1" w:evenHBand="0" w:firstRowFirstColumn="0" w:firstRowLastColumn="0" w:lastRowFirstColumn="0" w:lastRowLastColumn="0"/>
-              <w:rPr>
-                <w:sz w:val="24"/>
-                <w:szCs w:val="24"/>
-              </w:rPr>
-            </w:pPr>
-            <w:r>
-              <w:rPr>
-                <w:sz w:val="24"/>
-                <w:szCs w:val="24"/>
-              </w:rPr>
-              <w:t>Medium</w:t>
-            </w:r>
-          </w:p>
-        </w:tc>
-      </w:tr>
-      <w:tr>
-        <w:trPr>
-          <w:trHeight w:val="737"/>
-        </w:trPr>
-        <w:tc>
-          <w:tcPr>
-            <w:cnfStyle w:val="001000000000" w:firstRow="0" w:lastRow="0" w:firstColumn="1" w:lastColumn="0" w:oddVBand="0" w:evenVBand="0" w:oddHBand="0" w:evenHBand="0" w:firstRowFirstColumn="0" w:firstRowLastColumn="0" w:lastRowFirstColumn="0" w:lastRowLastColumn="0"/>
-            <w:tcW w:w="5000" w:type="pct"/>
-            <w:gridSpan w:val="6"/>
-          </w:tcPr>
-          <w:p>
-            <w:pPr>
-              <w:rPr>
-                <w:sz w:val="24"/>
-                <w:szCs w:val="24"/>
-              </w:rPr>
-            </w:pPr>
-            <w:r>
-              <w:rPr>
-                <w:sz w:val="24"/>
-                <w:szCs w:val="24"/>
-              </w:rPr>
-              <w:t>Test Case Preconditions:</w:t>
-            </w:r>
-          </w:p>
-          <w:p>
-            <w:pPr>
-              <w:pStyle w:val="ListParagraph"/>
-              <w:numPr>
-                <w:ilvl w:val="0"/>
-                <w:numId w:val="4"/>
-              </w:numPr>
-              <w:spacing w:after="160" w:line="259" w:lineRule="auto"/>
-              <w:rPr>
-                <w:b w:val="0"/>
-                <w:sz w:val="24"/>
-                <w:szCs w:val="24"/>
-              </w:rPr>
-            </w:pPr>
-            <w:r>
-              <w:rPr>
-                <w:b w:val="0"/>
-                <w:sz w:val="24"/>
-                <w:szCs w:val="24"/>
-              </w:rPr>
-              <w:t>User</w:t>
-            </w:r>
-            <w:r>
-              <w:rPr>
-                <w:b w:val="0"/>
-                <w:sz w:val="24"/>
-                <w:szCs w:val="24"/>
-              </w:rPr>
-              <w:t xml:space="preserve"> must have a pending visa appointment </w:t>
-            </w:r>
-          </w:p>
-        </w:tc>
-      </w:tr>
-      <w:tr>
-        <w:trPr>
-          <w:cnfStyle w:val="000000100000" w:firstRow="0" w:lastRow="0" w:firstColumn="0" w:lastColumn="0" w:oddVBand="0" w:evenVBand="0" w:oddHBand="1" w:evenHBand="0" w:firstRowFirstColumn="0" w:firstRowLastColumn="0" w:lastRowFirstColumn="0" w:lastRowLastColumn="0"/>
-          <w:trHeight w:val="512"/>
-        </w:trPr>
-        <w:tc>
-          <w:tcPr>
-            <w:cnfStyle w:val="001000000000" w:firstRow="0" w:lastRow="0" w:firstColumn="1" w:lastColumn="0" w:oddVBand="0" w:evenVBand="0" w:oddHBand="0" w:evenHBand="0" w:firstRowFirstColumn="0" w:firstRowLastColumn="0" w:lastRowFirstColumn="0" w:lastRowLastColumn="0"/>
-            <w:tcW w:w="469" w:type="pct"/>
-          </w:tcPr>
-          <w:p>
-            <w:pPr>
-              <w:rPr>
-                <w:sz w:val="10"/>
-                <w:szCs w:val="10"/>
-              </w:rPr>
-            </w:pPr>
-          </w:p>
-          <w:p>
-            <w:pPr>
-              <w:jc w:val="center"/>
-              <w:rPr>
-                <w:sz w:val="24"/>
-                <w:szCs w:val="24"/>
-              </w:rPr>
-            </w:pPr>
-            <w:r>
-              <w:rPr>
-                <w:sz w:val="24"/>
-                <w:szCs w:val="24"/>
-              </w:rPr>
-              <w:t>TC ID</w:t>
-            </w:r>
-          </w:p>
-        </w:tc>
-        <w:tc>
-          <w:tcPr>
-            <w:tcW w:w="986" w:type="pct"/>
-            <w:vAlign w:val="center"/>
-          </w:tcPr>
-          <w:p>
-            <w:pPr>
-              <w:jc w:val="center"/>
-              <w:cnfStyle w:val="000000100000" w:firstRow="0" w:lastRow="0" w:firstColumn="0" w:lastColumn="0" w:oddVBand="0" w:evenVBand="0" w:oddHBand="1" w:evenHBand="0" w:firstRowFirstColumn="0" w:firstRowLastColumn="0" w:lastRowFirstColumn="0" w:lastRowLastColumn="0"/>
-              <w:rPr>
-                <w:b/>
-                <w:sz w:val="24"/>
-                <w:szCs w:val="24"/>
-              </w:rPr>
-            </w:pPr>
-            <w:r>
-              <w:rPr>
-                <w:b/>
-                <w:sz w:val="24"/>
-                <w:szCs w:val="24"/>
-              </w:rPr>
-              <w:t>Condition Being Tested</w:t>
-            </w:r>
-          </w:p>
-        </w:tc>
-        <w:tc>
-          <w:tcPr>
-            <w:tcW w:w="1659" w:type="pct"/>
-            <w:gridSpan w:val="2"/>
-            <w:vAlign w:val="center"/>
-          </w:tcPr>
-          <w:p>
-            <w:pPr>
-              <w:jc w:val="center"/>
-              <w:cnfStyle w:val="000000100000" w:firstRow="0" w:lastRow="0" w:firstColumn="0" w:lastColumn="0" w:oddVBand="0" w:evenVBand="0" w:oddHBand="1" w:evenHBand="0" w:firstRowFirstColumn="0" w:firstRowLastColumn="0" w:lastRowFirstColumn="0" w:lastRowLastColumn="0"/>
-              <w:rPr>
-                <w:b/>
-                <w:sz w:val="24"/>
-                <w:szCs w:val="24"/>
-              </w:rPr>
-            </w:pPr>
-            <w:r>
-              <w:rPr>
-                <w:b/>
-                <w:sz w:val="24"/>
-                <w:szCs w:val="24"/>
-              </w:rPr>
-              <w:t>Expected Output</w:t>
-            </w:r>
-          </w:p>
-        </w:tc>
-        <w:tc>
-          <w:tcPr>
-            <w:tcW w:w="1257" w:type="pct"/>
-            <w:vAlign w:val="center"/>
-          </w:tcPr>
-          <w:p>
-            <w:pPr>
-              <w:jc w:val="center"/>
-              <w:cnfStyle w:val="000000100000" w:firstRow="0" w:lastRow="0" w:firstColumn="0" w:lastColumn="0" w:oddVBand="0" w:evenVBand="0" w:oddHBand="1" w:evenHBand="0" w:firstRowFirstColumn="0" w:firstRowLastColumn="0" w:lastRowFirstColumn="0" w:lastRowLastColumn="0"/>
-              <w:rPr>
-                <w:b/>
-                <w:sz w:val="24"/>
-                <w:szCs w:val="24"/>
-              </w:rPr>
-            </w:pPr>
-            <w:r>
-              <w:rPr>
-                <w:b/>
-                <w:sz w:val="24"/>
-                <w:szCs w:val="24"/>
-              </w:rPr>
-              <w:t>Observed Output</w:t>
-            </w:r>
-          </w:p>
-        </w:tc>
-        <w:tc>
-          <w:tcPr>
-            <w:tcW w:w="629" w:type="pct"/>
-            <w:vAlign w:val="center"/>
-          </w:tcPr>
-          <w:p>
-            <w:pPr>
-              <w:jc w:val="center"/>
-              <w:cnfStyle w:val="000000100000" w:firstRow="0" w:lastRow="0" w:firstColumn="0" w:lastColumn="0" w:oddVBand="0" w:evenVBand="0" w:oddHBand="1" w:evenHBand="0" w:firstRowFirstColumn="0" w:firstRowLastColumn="0" w:lastRowFirstColumn="0" w:lastRowLastColumn="0"/>
-              <w:rPr>
-                <w:b/>
-                <w:sz w:val="24"/>
-                <w:szCs w:val="24"/>
-              </w:rPr>
-            </w:pPr>
-            <w:r>
-              <w:rPr>
-                <w:b/>
-                <w:sz w:val="24"/>
-                <w:szCs w:val="24"/>
-              </w:rPr>
-              <w:t>Verdict</w:t>
-            </w:r>
-          </w:p>
-        </w:tc>
-      </w:tr>
-      <w:tr>
-        <w:trPr>
-          <w:trHeight w:val="512"/>
-        </w:trPr>
-        <w:tc>
-          <w:tcPr>
-            <w:cnfStyle w:val="001000000000" w:firstRow="0" w:lastRow="0" w:firstColumn="1" w:lastColumn="0" w:oddVBand="0" w:evenVBand="0" w:oddHBand="0" w:evenHBand="0" w:firstRowFirstColumn="0" w:firstRowLastColumn="0" w:lastRowFirstColumn="0" w:lastRowLastColumn="0"/>
-            <w:tcW w:w="469" w:type="pct"/>
-          </w:tcPr>
-          <w:p>
-            <w:pPr>
-              <w:rPr>
-                <w:b w:val="0"/>
-                <w:bCs w:val="0"/>
-                <w:sz w:val="10"/>
-                <w:szCs w:val="10"/>
-              </w:rPr>
-            </w:pPr>
-          </w:p>
-          <w:p>
-            <w:r>
-              <w:rPr>
-                <w:b w:val="0"/>
-              </w:rPr>
-              <w:t>FE-V</w:t>
-            </w:r>
-            <w:r>
-              <w:rPr>
-                <w:b w:val="0"/>
-              </w:rPr>
-              <w:t>A</w:t>
-            </w:r>
-            <w:r>
-              <w:rPr>
-                <w:b w:val="0"/>
-              </w:rPr>
-              <w:t>U</w:t>
-            </w:r>
-            <w:r>
-              <w:rPr>
-                <w:b w:val="0"/>
-              </w:rPr>
-              <w:t>TC</w:t>
-            </w:r>
-            <w:r>
-              <w:rPr>
-                <w:b w:val="0"/>
-              </w:rPr>
-              <w:t>1</w:t>
-            </w:r>
-          </w:p>
-        </w:tc>
-        <w:tc>
-          <w:tcPr>
-            <w:tcW w:w="986" w:type="pct"/>
-          </w:tcPr>
-          <w:p>
-            <w:pPr>
-              <w:cnfStyle w:val="000000000000" w:firstRow="0" w:lastRow="0" w:firstColumn="0" w:lastColumn="0" w:oddVBand="0" w:evenVBand="0" w:oddHBand="0" w:evenHBand="0" w:firstRowFirstColumn="0" w:firstRowLastColumn="0" w:lastRowFirstColumn="0" w:lastRowLastColumn="0"/>
-            </w:pPr>
-            <w:r>
-              <w:t>Di</w:t>
-            </w:r>
-            <w:r>
-              <w:t>splay ‘</w:t>
-            </w:r>
-            <w:r>
-              <w:rPr>
-                <w:b/>
-                <w:i/>
-              </w:rPr>
-              <w:t>Appointment Schedule</w:t>
-            </w:r>
-            <w:r>
-              <w:t>’ page</w:t>
-            </w:r>
-          </w:p>
-        </w:tc>
-        <w:tc>
-          <w:tcPr>
-            <w:tcW w:w="1659" w:type="pct"/>
-            <w:gridSpan w:val="2"/>
-            <w:vAlign w:val="center"/>
-          </w:tcPr>
-          <w:p>
-            <w:pPr>
-              <w:cnfStyle w:val="000000000000" w:firstRow="0" w:lastRow="0" w:firstColumn="0" w:lastColumn="0" w:oddVBand="0" w:evenVBand="0" w:oddHBand="0" w:evenHBand="0" w:firstRowFirstColumn="0" w:firstRowLastColumn="0" w:lastRowFirstColumn="0" w:lastRowLastColumn="0"/>
-            </w:pPr>
-            <w:r>
-              <w:t>The following information must be displayed to the user:</w:t>
-            </w:r>
-          </w:p>
-          <w:p>
-            <w:pPr>
-              <w:pStyle w:val="ListParagraph"/>
-              <w:numPr>
-                <w:ilvl w:val="0"/>
-                <w:numId w:val="4"/>
-              </w:numPr>
-              <w:cnfStyle w:val="000000000000" w:firstRow="0" w:lastRow="0" w:firstColumn="0" w:lastColumn="0" w:oddVBand="0" w:evenVBand="0" w:oddHBand="0" w:evenHBand="0" w:firstRowFirstColumn="0" w:firstRowLastColumn="0" w:lastRowFirstColumn="0" w:lastRowLastColumn="0"/>
-            </w:pPr>
-            <w:r>
-              <w:t>Client Name</w:t>
-            </w:r>
-          </w:p>
-          <w:p>
-            <w:pPr>
-              <w:pStyle w:val="ListParagraph"/>
-              <w:numPr>
-                <w:ilvl w:val="0"/>
-                <w:numId w:val="4"/>
-              </w:numPr>
-              <w:cnfStyle w:val="000000000000" w:firstRow="0" w:lastRow="0" w:firstColumn="0" w:lastColumn="0" w:oddVBand="0" w:evenVBand="0" w:oddHBand="0" w:evenHBand="0" w:firstRowFirstColumn="0" w:firstRowLastColumn="0" w:lastRowFirstColumn="0" w:lastRowLastColumn="0"/>
-            </w:pPr>
-            <w:r>
-              <w:t>City</w:t>
-            </w:r>
-          </w:p>
-          <w:p>
-            <w:pPr>
-              <w:pStyle w:val="ListParagraph"/>
-              <w:numPr>
-                <w:ilvl w:val="0"/>
-                <w:numId w:val="4"/>
-              </w:numPr>
-              <w:cnfStyle w:val="000000000000" w:firstRow="0" w:lastRow="0" w:firstColumn="0" w:lastColumn="0" w:oddVBand="0" w:evenVBand="0" w:oddHBand="0" w:evenHBand="0" w:firstRowFirstColumn="0" w:firstRowLastColumn="0" w:lastRowFirstColumn="0" w:lastRowLastColumn="0"/>
-            </w:pPr>
-            <w:r>
-              <w:t>Contact Number</w:t>
-            </w:r>
-          </w:p>
-          <w:p>
-            <w:pPr>
-              <w:pStyle w:val="ListParagraph"/>
-              <w:numPr>
-                <w:ilvl w:val="0"/>
-                <w:numId w:val="4"/>
-              </w:numPr>
-              <w:cnfStyle w:val="000000000000" w:firstRow="0" w:lastRow="0" w:firstColumn="0" w:lastColumn="0" w:oddVBand="0" w:evenVBand="0" w:oddHBand="0" w:evenHBand="0" w:firstRowFirstColumn="0" w:firstRowLastColumn="0" w:lastRowFirstColumn="0" w:lastRowLastColumn="0"/>
-            </w:pPr>
-            <w:r>
-              <w:t>Email Address</w:t>
-            </w:r>
-          </w:p>
-          <w:p>
-            <w:pPr>
-              <w:pStyle w:val="ListParagraph"/>
-              <w:numPr>
-                <w:ilvl w:val="0"/>
-                <w:numId w:val="4"/>
-              </w:numPr>
-              <w:cnfStyle w:val="000000000000" w:firstRow="0" w:lastRow="0" w:firstColumn="0" w:lastColumn="0" w:oddVBand="0" w:evenVBand="0" w:oddHBand="0" w:evenHBand="0" w:firstRowFirstColumn="0" w:firstRowLastColumn="0" w:lastRowFirstColumn="0" w:lastRowLastColumn="0"/>
-            </w:pPr>
-            <w:r>
-              <w:t>Appointment Date</w:t>
-            </w:r>
-          </w:p>
-          <w:p>
-            <w:pPr>
-              <w:pStyle w:val="ListParagraph"/>
-              <w:numPr>
-                <w:ilvl w:val="0"/>
-                <w:numId w:val="4"/>
-              </w:numPr>
-              <w:cnfStyle w:val="000000000000" w:firstRow="0" w:lastRow="0" w:firstColumn="0" w:lastColumn="0" w:oddVBand="0" w:evenVBand="0" w:oddHBand="0" w:evenHBand="0" w:firstRowFirstColumn="0" w:firstRowLastColumn="0" w:lastRowFirstColumn="0" w:lastRowLastColumn="0"/>
-            </w:pPr>
-            <w:r>
-              <w:t>Appointment Time</w:t>
-            </w:r>
-          </w:p>
-        </w:tc>
-        <w:tc>
-          <w:tcPr>
-            <w:tcW w:w="1257" w:type="pct"/>
-            <w:vAlign w:val="center"/>
-          </w:tcPr>
-          <w:p>
-            <w:pPr>
-              <w:cnfStyle w:val="000000000000" w:firstRow="0" w:lastRow="0" w:firstColumn="0" w:lastColumn="0" w:oddVBand="0" w:evenVBand="0" w:oddHBand="0" w:evenHBand="0" w:firstRowFirstColumn="0" w:firstRowLastColumn="0" w:lastRowFirstColumn="0" w:lastRowLastColumn="0"/>
-            </w:pPr>
-          </w:p>
-        </w:tc>
-        <w:tc>
-          <w:tcPr>
-            <w:tcW w:w="629" w:type="pct"/>
-            <w:vAlign w:val="center"/>
-          </w:tcPr>
-          <w:p>
-            <w:pPr>
-              <w:cnfStyle w:val="000000000000" w:firstRow="0" w:lastRow="0" w:firstColumn="0" w:lastColumn="0" w:oddVBand="0" w:evenVBand="0" w:oddHBand="0" w:evenHBand="0" w:firstRowFirstColumn="0" w:firstRowLastColumn="0" w:lastRowFirstColumn="0" w:lastRowLastColumn="0"/>
-            </w:pPr>
-          </w:p>
-        </w:tc>
-      </w:tr>
-      <w:tr>
-        <w:trPr>
-          <w:cnfStyle w:val="000000100000" w:firstRow="0" w:lastRow="0" w:firstColumn="0" w:lastColumn="0" w:oddVBand="0" w:evenVBand="0" w:oddHBand="1" w:evenHBand="0" w:firstRowFirstColumn="0" w:firstRowLastColumn="0" w:lastRowFirstColumn="0" w:lastRowLastColumn="0"/>
-          <w:trHeight w:val="512"/>
-        </w:trPr>
-        <w:tc>
-          <w:tcPr>
-            <w:cnfStyle w:val="001000000000" w:firstRow="0" w:lastRow="0" w:firstColumn="1" w:lastColumn="0" w:oddVBand="0" w:evenVBand="0" w:oddHBand="0" w:evenHBand="0" w:firstRowFirstColumn="0" w:firstRowLastColumn="0" w:lastRowFirstColumn="0" w:lastRowLastColumn="0"/>
-            <w:tcW w:w="469" w:type="pct"/>
-          </w:tcPr>
-          <w:p>
-            <w:pPr>
-              <w:rPr>
-                <w:b w:val="0"/>
-              </w:rPr>
-            </w:pPr>
-            <w:r>
-              <w:rPr>
-                <w:b w:val="0"/>
-              </w:rPr>
-              <w:t>FE-VAUTC2</w:t>
-            </w:r>
-          </w:p>
-        </w:tc>
-        <w:tc>
-          <w:tcPr>
-            <w:tcW w:w="986" w:type="pct"/>
-          </w:tcPr>
-          <w:p>
-            <w:pPr>
-              <w:cnfStyle w:val="000000100000" w:firstRow="0" w:lastRow="0" w:firstColumn="0" w:lastColumn="0" w:oddVBand="0" w:evenVBand="0" w:oddHBand="1" w:evenHBand="0" w:firstRowFirstColumn="0" w:firstRowLastColumn="0" w:lastRowFirstColumn="0" w:lastRowLastColumn="0"/>
-            </w:pPr>
-            <w:r>
-              <w:t xml:space="preserve">Verify </w:t>
-            </w:r>
-            <w:r>
-              <w:t>email address</w:t>
-            </w:r>
-          </w:p>
-          <w:p>
-            <w:pPr>
-              <w:cnfStyle w:val="000000100000" w:firstRow="0" w:lastRow="0" w:firstColumn="0" w:lastColumn="0" w:oddVBand="0" w:evenVBand="0" w:oddHBand="1" w:evenHBand="0" w:firstRowFirstColumn="0" w:firstRowLastColumn="0" w:lastRowFirstColumn="0" w:lastRowLastColumn="0"/>
-            </w:pPr>
-          </w:p>
-        </w:tc>
-        <w:tc>
-          <w:tcPr>
-            <w:tcW w:w="1659" w:type="pct"/>
-            <w:gridSpan w:val="2"/>
-          </w:tcPr>
-          <w:p>
-            <w:pPr>
-              <w:cnfStyle w:val="000000100000" w:firstRow="0" w:lastRow="0" w:firstColumn="0" w:lastColumn="0" w:oddVBand="0" w:evenVBand="0" w:oddHBand="1" w:evenHBand="0" w:firstRowFirstColumn="0" w:firstRowLastColumn="0" w:lastRowFirstColumn="0" w:lastRowLastColumn="0"/>
-            </w:pPr>
-            <w:r>
-              <w:t>There will be a notification “</w:t>
-            </w:r>
-            <w:r>
-              <w:rPr>
-                <w:b/>
-                <w:i/>
-              </w:rPr>
-              <w:t>Email is not a valid email address</w:t>
-            </w:r>
-            <w:r>
-              <w:t xml:space="preserve">” to inform the user that the email is invalid. It can only be valid if it contains the characters “@” and “.” </w:t>
-            </w:r>
-          </w:p>
-        </w:tc>
-        <w:tc>
-          <w:tcPr>
-            <w:tcW w:w="1257" w:type="pct"/>
-            <w:vAlign w:val="center"/>
-          </w:tcPr>
-          <w:p>
-            <w:pPr>
-              <w:cnfStyle w:val="000000100000" w:firstRow="0" w:lastRow="0" w:firstColumn="0" w:lastColumn="0" w:oddVBand="0" w:evenVBand="0" w:oddHBand="1" w:evenHBand="0" w:firstRowFirstColumn="0" w:firstRowLastColumn="0" w:lastRowFirstColumn="0" w:lastRowLastColumn="0"/>
-            </w:pPr>
-          </w:p>
-        </w:tc>
-        <w:tc>
-          <w:tcPr>
-            <w:tcW w:w="629" w:type="pct"/>
-            <w:vAlign w:val="center"/>
-          </w:tcPr>
-          <w:p>
-            <w:pPr>
-              <w:cnfStyle w:val="000000100000" w:firstRow="0" w:lastRow="0" w:firstColumn="0" w:lastColumn="0" w:oddVBand="0" w:evenVBand="0" w:oddHBand="1" w:evenHBand="0" w:firstRowFirstColumn="0" w:firstRowLastColumn="0" w:lastRowFirstColumn="0" w:lastRowLastColumn="0"/>
-            </w:pPr>
-          </w:p>
-        </w:tc>
-      </w:tr>
-      <w:tr>
-        <w:trPr>
-          <w:trHeight w:val="512"/>
-        </w:trPr>
-        <w:tc>
-          <w:tcPr>
-            <w:cnfStyle w:val="001000000000" w:firstRow="0" w:lastRow="0" w:firstColumn="1" w:lastColumn="0" w:oddVBand="0" w:evenVBand="0" w:oddHBand="0" w:evenHBand="0" w:firstRowFirstColumn="0" w:firstRowLastColumn="0" w:lastRowFirstColumn="0" w:lastRowLastColumn="0"/>
-            <w:tcW w:w="469" w:type="pct"/>
-          </w:tcPr>
-          <w:p>
-            <w:pPr>
-              <w:rPr>
-                <w:b w:val="0"/>
-              </w:rPr>
-            </w:pPr>
-            <w:r>
-              <w:rPr>
-                <w:b w:val="0"/>
-              </w:rPr>
-              <w:lastRenderedPageBreak/>
-              <w:t>FE-</w:t>
-            </w:r>
-            <w:r>
-              <w:rPr>
-                <w:b w:val="0"/>
-              </w:rPr>
-              <w:t>VAU</w:t>
-            </w:r>
-            <w:r>
-              <w:rPr>
-                <w:b w:val="0"/>
-              </w:rPr>
-              <w:t>TC</w:t>
-            </w:r>
-            <w:r>
-              <w:rPr>
-                <w:b w:val="0"/>
-              </w:rPr>
-              <w:t>3</w:t>
-            </w:r>
-          </w:p>
-        </w:tc>
-        <w:tc>
-          <w:tcPr>
-            <w:tcW w:w="986" w:type="pct"/>
-          </w:tcPr>
-          <w:p>
-            <w:pPr>
-              <w:cnfStyle w:val="000000000000" w:firstRow="0" w:lastRow="0" w:firstColumn="0" w:lastColumn="0" w:oddVBand="0" w:evenVBand="0" w:oddHBand="0" w:evenHBand="0" w:firstRowFirstColumn="0" w:firstRowLastColumn="0" w:lastRowFirstColumn="0" w:lastRowLastColumn="0"/>
-            </w:pPr>
-            <w:r>
-              <w:t>Validate appointment date</w:t>
-            </w:r>
-          </w:p>
-        </w:tc>
-        <w:tc>
-          <w:tcPr>
-            <w:tcW w:w="1659" w:type="pct"/>
-            <w:gridSpan w:val="2"/>
-          </w:tcPr>
-          <w:p>
-            <w:pPr>
-              <w:cnfStyle w:val="000000000000" w:firstRow="0" w:lastRow="0" w:firstColumn="0" w:lastColumn="0" w:oddVBand="0" w:evenVBand="0" w:oddHBand="0" w:evenHBand="0" w:firstRowFirstColumn="0" w:firstRowLastColumn="0" w:lastRowFirstColumn="0" w:lastRowLastColumn="0"/>
-            </w:pPr>
-            <w:r>
-              <w:rPr>
-                <w:sz w:val="24"/>
-                <w:szCs w:val="24"/>
-              </w:rPr>
-              <w:t xml:space="preserve">The appointment date must be </w:t>
-            </w:r>
-            <w:r>
-              <w:rPr>
-                <w:sz w:val="24"/>
-                <w:szCs w:val="24"/>
-              </w:rPr>
-              <w:t>at least one day after</w:t>
-            </w:r>
-            <w:r>
-              <w:rPr>
-                <w:sz w:val="24"/>
-                <w:szCs w:val="24"/>
-              </w:rPr>
-              <w:t xml:space="preserve"> the</w:t>
-            </w:r>
-            <w:r>
-              <w:rPr>
-                <w:sz w:val="24"/>
-                <w:szCs w:val="24"/>
-              </w:rPr>
-              <w:t xml:space="preserve"> current date</w:t>
-            </w:r>
-            <w:r>
-              <w:rPr>
-                <w:sz w:val="24"/>
-                <w:szCs w:val="24"/>
-              </w:rPr>
-              <w:t xml:space="preserve"> to when the user is reserving the appointment. Other date before the allowed date must be disabled.</w:t>
-            </w:r>
-          </w:p>
-        </w:tc>
-        <w:tc>
-          <w:tcPr>
-            <w:tcW w:w="1257" w:type="pct"/>
-            <w:vAlign w:val="center"/>
-          </w:tcPr>
-          <w:p>
-            <w:pPr>
-              <w:cnfStyle w:val="000000000000" w:firstRow="0" w:lastRow="0" w:firstColumn="0" w:lastColumn="0" w:oddVBand="0" w:evenVBand="0" w:oddHBand="0" w:evenHBand="0" w:firstRowFirstColumn="0" w:firstRowLastColumn="0" w:lastRowFirstColumn="0" w:lastRowLastColumn="0"/>
-            </w:pPr>
-          </w:p>
-        </w:tc>
-        <w:tc>
-          <w:tcPr>
-            <w:tcW w:w="629" w:type="pct"/>
-            <w:vAlign w:val="center"/>
-          </w:tcPr>
-          <w:p>
-            <w:pPr>
-              <w:cnfStyle w:val="000000000000" w:firstRow="0" w:lastRow="0" w:firstColumn="0" w:lastColumn="0" w:oddVBand="0" w:evenVBand="0" w:oddHBand="0" w:evenHBand="0" w:firstRowFirstColumn="0" w:firstRowLastColumn="0" w:lastRowFirstColumn="0" w:lastRowLastColumn="0"/>
-            </w:pPr>
-          </w:p>
-        </w:tc>
-      </w:tr>
-      <w:tr>
-        <w:trPr>
-          <w:cnfStyle w:val="000000100000" w:firstRow="0" w:lastRow="0" w:firstColumn="0" w:lastColumn="0" w:oddVBand="0" w:evenVBand="0" w:oddHBand="1" w:evenHBand="0" w:firstRowFirstColumn="0" w:firstRowLastColumn="0" w:lastRowFirstColumn="0" w:lastRowLastColumn="0"/>
-          <w:trHeight w:val="512"/>
-        </w:trPr>
-        <w:tc>
-          <w:tcPr>
-            <w:cnfStyle w:val="001000000000" w:firstRow="0" w:lastRow="0" w:firstColumn="1" w:lastColumn="0" w:oddVBand="0" w:evenVBand="0" w:oddHBand="0" w:evenHBand="0" w:firstRowFirstColumn="0" w:firstRowLastColumn="0" w:lastRowFirstColumn="0" w:lastRowLastColumn="0"/>
-            <w:tcW w:w="469" w:type="pct"/>
-          </w:tcPr>
-          <w:p>
-            <w:pPr>
-              <w:rPr>
-                <w:b w:val="0"/>
-              </w:rPr>
-            </w:pPr>
-            <w:r>
-              <w:rPr>
-                <w:b w:val="0"/>
-              </w:rPr>
-              <w:t>FE-</w:t>
-            </w:r>
-            <w:r>
-              <w:rPr>
-                <w:b w:val="0"/>
-              </w:rPr>
-              <w:t>VAUTC4</w:t>
-            </w:r>
-          </w:p>
-        </w:tc>
-        <w:tc>
-          <w:tcPr>
-            <w:tcW w:w="986" w:type="pct"/>
-          </w:tcPr>
-          <w:p>
-            <w:pPr>
-              <w:cnfStyle w:val="000000100000" w:firstRow="0" w:lastRow="0" w:firstColumn="0" w:lastColumn="0" w:oddVBand="0" w:evenVBand="0" w:oddHBand="1" w:evenHBand="0" w:firstRowFirstColumn="0" w:firstRowLastColumn="0" w:lastRowFirstColumn="0" w:lastRowLastColumn="0"/>
-            </w:pPr>
-            <w:r>
-              <w:t xml:space="preserve">Verify </w:t>
-            </w:r>
-            <w:r>
-              <w:t>form completion</w:t>
-            </w:r>
-          </w:p>
-        </w:tc>
-        <w:tc>
-          <w:tcPr>
-            <w:tcW w:w="1659" w:type="pct"/>
-            <w:gridSpan w:val="2"/>
-          </w:tcPr>
-          <w:p>
-            <w:pPr>
-              <w:cnfStyle w:val="000000100000" w:firstRow="0" w:lastRow="0" w:firstColumn="0" w:lastColumn="0" w:oddVBand="0" w:evenVBand="0" w:oddHBand="1" w:evenHBand="0" w:firstRowFirstColumn="0" w:firstRowLastColumn="0" w:lastRowFirstColumn="0" w:lastRowLastColumn="0"/>
-            </w:pPr>
-            <w:r>
-              <w:t>All the following required values must be filled:</w:t>
-            </w:r>
-          </w:p>
-          <w:p>
-            <w:pPr>
-              <w:pStyle w:val="ListParagraph"/>
-              <w:numPr>
-                <w:ilvl w:val="0"/>
-                <w:numId w:val="4"/>
-              </w:numPr>
-              <w:cnfStyle w:val="000000100000" w:firstRow="0" w:lastRow="0" w:firstColumn="0" w:lastColumn="0" w:oddVBand="0" w:evenVBand="0" w:oddHBand="1" w:evenHBand="0" w:firstRowFirstColumn="0" w:firstRowLastColumn="0" w:lastRowFirstColumn="0" w:lastRowLastColumn="0"/>
-            </w:pPr>
-            <w:r>
-              <w:t>Client Name</w:t>
-            </w:r>
-          </w:p>
-          <w:p>
-            <w:pPr>
-              <w:pStyle w:val="ListParagraph"/>
-              <w:numPr>
-                <w:ilvl w:val="0"/>
-                <w:numId w:val="4"/>
-              </w:numPr>
-              <w:cnfStyle w:val="000000100000" w:firstRow="0" w:lastRow="0" w:firstColumn="0" w:lastColumn="0" w:oddVBand="0" w:evenVBand="0" w:oddHBand="1" w:evenHBand="0" w:firstRowFirstColumn="0" w:firstRowLastColumn="0" w:lastRowFirstColumn="0" w:lastRowLastColumn="0"/>
-            </w:pPr>
-            <w:r>
-              <w:t>City</w:t>
-            </w:r>
-          </w:p>
-          <w:p>
-            <w:pPr>
-              <w:pStyle w:val="ListParagraph"/>
-              <w:numPr>
-                <w:ilvl w:val="0"/>
-                <w:numId w:val="4"/>
-              </w:numPr>
-              <w:cnfStyle w:val="000000100000" w:firstRow="0" w:lastRow="0" w:firstColumn="0" w:lastColumn="0" w:oddVBand="0" w:evenVBand="0" w:oddHBand="1" w:evenHBand="0" w:firstRowFirstColumn="0" w:firstRowLastColumn="0" w:lastRowFirstColumn="0" w:lastRowLastColumn="0"/>
-            </w:pPr>
-            <w:r>
-              <w:t>Contact Number</w:t>
-            </w:r>
-          </w:p>
-          <w:p>
-            <w:pPr>
-              <w:pStyle w:val="ListParagraph"/>
-              <w:numPr>
-                <w:ilvl w:val="0"/>
-                <w:numId w:val="4"/>
-              </w:numPr>
-              <w:cnfStyle w:val="000000100000" w:firstRow="0" w:lastRow="0" w:firstColumn="0" w:lastColumn="0" w:oddVBand="0" w:evenVBand="0" w:oddHBand="1" w:evenHBand="0" w:firstRowFirstColumn="0" w:firstRowLastColumn="0" w:lastRowFirstColumn="0" w:lastRowLastColumn="0"/>
-            </w:pPr>
-            <w:r>
-              <w:t>Email Address</w:t>
-            </w:r>
-          </w:p>
-          <w:p>
-            <w:pPr>
-              <w:pStyle w:val="ListParagraph"/>
-              <w:numPr>
-                <w:ilvl w:val="0"/>
-                <w:numId w:val="4"/>
-              </w:numPr>
-              <w:cnfStyle w:val="000000100000" w:firstRow="0" w:lastRow="0" w:firstColumn="0" w:lastColumn="0" w:oddVBand="0" w:evenVBand="0" w:oddHBand="1" w:evenHBand="0" w:firstRowFirstColumn="0" w:firstRowLastColumn="0" w:lastRowFirstColumn="0" w:lastRowLastColumn="0"/>
-            </w:pPr>
-            <w:r>
-              <w:t>Appointment Date</w:t>
-            </w:r>
-          </w:p>
-          <w:p>
-            <w:pPr>
-              <w:pStyle w:val="ListParagraph"/>
-              <w:numPr>
-                <w:ilvl w:val="0"/>
-                <w:numId w:val="4"/>
-              </w:numPr>
-              <w:cnfStyle w:val="000000100000" w:firstRow="0" w:lastRow="0" w:firstColumn="0" w:lastColumn="0" w:oddVBand="0" w:evenVBand="0" w:oddHBand="1" w:evenHBand="0" w:firstRowFirstColumn="0" w:firstRowLastColumn="0" w:lastRowFirstColumn="0" w:lastRowLastColumn="0"/>
-            </w:pPr>
-            <w:r>
-              <w:t>Appointment Time</w:t>
-            </w:r>
-          </w:p>
-          <w:p>
-            <w:pPr>
-              <w:cnfStyle w:val="000000100000" w:firstRow="0" w:lastRow="0" w:firstColumn="0" w:lastColumn="0" w:oddVBand="0" w:evenVBand="0" w:oddHBand="1" w:evenHBand="0" w:firstRowFirstColumn="0" w:firstRowLastColumn="0" w:lastRowFirstColumn="0" w:lastRowLastColumn="0"/>
-            </w:pPr>
-            <w:r>
-              <w:t xml:space="preserve">If </w:t>
-            </w:r>
-            <w:r>
-              <w:t xml:space="preserve">required fields are </w:t>
-            </w:r>
-            <w:r>
-              <w:t xml:space="preserve">not completely filled </w:t>
-            </w:r>
-            <w:r>
-              <w:t xml:space="preserve">but </w:t>
-            </w:r>
-            <w:r>
-              <w:t xml:space="preserve">the user submitted it, then the user </w:t>
-            </w:r>
-            <w:r>
-              <w:t xml:space="preserve">will be notified </w:t>
-            </w:r>
-            <w:r>
-              <w:t>that it was a required field.</w:t>
-            </w:r>
-          </w:p>
-        </w:tc>
-        <w:tc>
-          <w:tcPr>
-            <w:tcW w:w="1257" w:type="pct"/>
-            <w:vAlign w:val="center"/>
-          </w:tcPr>
-          <w:p>
-            <w:pPr>
-              <w:cnfStyle w:val="000000100000" w:firstRow="0" w:lastRow="0" w:firstColumn="0" w:lastColumn="0" w:oddVBand="0" w:evenVBand="0" w:oddHBand="1" w:evenHBand="0" w:firstRowFirstColumn="0" w:firstRowLastColumn="0" w:lastRowFirstColumn="0" w:lastRowLastColumn="0"/>
-            </w:pPr>
-          </w:p>
-        </w:tc>
-        <w:tc>
-          <w:tcPr>
-            <w:tcW w:w="629" w:type="pct"/>
-            <w:vAlign w:val="center"/>
-          </w:tcPr>
-          <w:p>
-            <w:pPr>
-              <w:cnfStyle w:val="000000100000" w:firstRow="0" w:lastRow="0" w:firstColumn="0" w:lastColumn="0" w:oddVBand="0" w:evenVBand="0" w:oddHBand="1" w:evenHBand="0" w:firstRowFirstColumn="0" w:firstRowLastColumn="0" w:lastRowFirstColumn="0" w:lastRowLastColumn="0"/>
-            </w:pPr>
-          </w:p>
-        </w:tc>
-      </w:tr>
-      <w:tr>
-        <w:trPr>
-          <w:trHeight w:val="512"/>
-        </w:trPr>
-        <w:tc>
-          <w:tcPr>
-            <w:cnfStyle w:val="001000000000" w:firstRow="0" w:lastRow="0" w:firstColumn="1" w:lastColumn="0" w:oddVBand="0" w:evenVBand="0" w:oddHBand="0" w:evenHBand="0" w:firstRowFirstColumn="0" w:firstRowLastColumn="0" w:lastRowFirstColumn="0" w:lastRowLastColumn="0"/>
-            <w:tcW w:w="469" w:type="pct"/>
-          </w:tcPr>
-          <w:p>
-            <w:pPr>
-              <w:rPr>
-                <w:b w:val="0"/>
-              </w:rPr>
-            </w:pPr>
-            <w:r>
-              <w:rPr>
-                <w:b w:val="0"/>
-              </w:rPr>
-              <w:t>FE-</w:t>
-            </w:r>
-            <w:r>
-              <w:rPr>
-                <w:b w:val="0"/>
-              </w:rPr>
-              <w:t>VAUTC5</w:t>
-            </w:r>
-          </w:p>
-        </w:tc>
-        <w:tc>
-          <w:tcPr>
-            <w:tcW w:w="986" w:type="pct"/>
-          </w:tcPr>
-          <w:p>
-            <w:pPr>
-              <w:cnfStyle w:val="000000000000" w:firstRow="0" w:lastRow="0" w:firstColumn="0" w:lastColumn="0" w:oddVBand="0" w:evenVBand="0" w:oddHBand="0" w:evenHBand="0" w:firstRowFirstColumn="0" w:firstRowLastColumn="0" w:lastRowFirstColumn="0" w:lastRowLastColumn="0"/>
-            </w:pPr>
-            <w:r>
-              <w:t>Save Data</w:t>
-            </w:r>
-          </w:p>
-        </w:tc>
-        <w:tc>
-          <w:tcPr>
-            <w:tcW w:w="1659" w:type="pct"/>
-            <w:gridSpan w:val="2"/>
-          </w:tcPr>
-          <w:p>
-            <w:pPr>
-              <w:cnfStyle w:val="000000000000" w:firstRow="0" w:lastRow="0" w:firstColumn="0" w:lastColumn="0" w:oddVBand="0" w:evenVBand="0" w:oddHBand="0" w:evenHBand="0" w:firstRowFirstColumn="0" w:firstRowLastColumn="0" w:lastRowFirstColumn="0" w:lastRowLastColumn="0"/>
-            </w:pPr>
-            <w:r>
-              <w:t xml:space="preserve">The </w:t>
-            </w:r>
-            <w:r>
-              <w:t xml:space="preserve">updated </w:t>
-            </w:r>
-            <w:r>
-              <w:t>data from user input is stored in the database</w:t>
-            </w:r>
-            <w:r>
-              <w:t xml:space="preserve"> with a different code and it will also be stored in the </w:t>
-            </w:r>
-            <w:proofErr w:type="spellStart"/>
-            <w:r>
-              <w:t>appointment_history</w:t>
-            </w:r>
-            <w:proofErr w:type="spellEnd"/>
-            <w:r>
-              <w:t xml:space="preserve"> database.</w:t>
-            </w:r>
-            <w:bookmarkStart w:id="0" w:name="_GoBack"/>
-            <w:bookmarkEnd w:id="0"/>
-          </w:p>
-        </w:tc>
-        <w:tc>
-          <w:tcPr>
-            <w:tcW w:w="1257" w:type="pct"/>
-            <w:vAlign w:val="center"/>
-          </w:tcPr>
-          <w:p>
-            <w:pPr>
-              <w:cnfStyle w:val="000000000000" w:firstRow="0" w:lastRow="0" w:firstColumn="0" w:lastColumn="0" w:oddVBand="0" w:evenVBand="0" w:oddHBand="0" w:evenHBand="0" w:firstRowFirstColumn="0" w:firstRowLastColumn="0" w:lastRowFirstColumn="0" w:lastRowLastColumn="0"/>
-            </w:pPr>
-          </w:p>
-        </w:tc>
-        <w:tc>
-          <w:tcPr>
-            <w:tcW w:w="629" w:type="pct"/>
-            <w:vAlign w:val="center"/>
-          </w:tcPr>
-          <w:p>
-            <w:pPr>
-              <w:cnfStyle w:val="000000000000" w:firstRow="0" w:lastRow="0" w:firstColumn="0" w:lastColumn="0" w:oddVBand="0" w:evenVBand="0" w:oddHBand="0" w:evenHBand="0" w:firstRowFirstColumn="0" w:firstRowLastColumn="0" w:lastRowFirstColumn="0" w:lastRowLastColumn="0"/>
-            </w:pPr>
-          </w:p>
-        </w:tc>
-      </w:tr>
-    </w:tbl>
-    <w:p>
-      <w:pPr>
-        <w:rPr>
-          <w:b/>
-        </w:rPr>
-      </w:pPr>
-    </w:p>
-    <w:p>
-      <w:pPr>
-        <w:rPr>
-          <w:b/>
-        </w:rPr>
-      </w:pPr>
-    </w:p>
-    <w:p>
-      <w:pPr>
-        <w:rPr>
-          <w:b/>
-        </w:rPr>
-      </w:pPr>
-      <w:r>
-        <w:rPr>
-          <w:b/>
-        </w:rPr>
-        <w:t>Remarks</w:t>
-      </w:r>
-    </w:p>
-    <w:p>
-      <w:pPr>
-        <w:rPr>
-          <w:b/>
-        </w:rPr>
-      </w:pPr>
-      <w:r>
-        <w:rPr>
-          <w:b/>
-        </w:rPr>
-        <w:t>__________________________________________________________________________________________________________________________________________________________________________________________________________________________________________________________________________________________________________________________________________________________________</w:t>
-      </w:r>
-    </w:p>
-    <w:p>
-      <w:pPr>
-        <w:rPr>
-          <w:b/>
-        </w:rPr>
-      </w:pPr>
-    </w:p>
-    <w:p>
-      <w:pPr>
-        <w:rPr>
-          <w:b/>
-        </w:rPr>
-      </w:pPr>
-    </w:p>
-    <w:p>
-      <w:pPr>
-        <w:rPr>
-          <w:b/>
-        </w:rPr>
-      </w:pPr>
-    </w:p>
-    <w:p>
-      <w:pPr>
-        <w:rPr>
-          <w:b/>
-        </w:rPr>
-      </w:pPr>
-    </w:p>
-    <w:p>
-      <w:pPr>
-        <w:rPr>
-          <w:b/>
-        </w:rPr>
-      </w:pPr>
-    </w:p>
-    <w:p>
-      <w:pPr>
-        <w:rPr>
-          <w:b/>
-        </w:rPr>
-      </w:pPr>
-    </w:p>
-    <w:p>
-      <w:pPr>
-        <w:rPr>
-          <w:b/>
-        </w:rPr>
-      </w:pPr>
-    </w:p>
-    <w:p>
-      <w:pPr>
-        <w:rPr>
-          <w:b/>
-        </w:rPr>
-      </w:pPr>
-    </w:p>
-    <w:p>
-      <w:pPr>
-        <w:rPr>
-          <w:b/>
-        </w:rPr>
-      </w:pPr>
-    </w:p>
-    <w:p>
-      <w:pPr>
-        <w:rPr>
-          <w:b/>
-        </w:rPr>
-      </w:pPr>
-    </w:p>
-    <w:p>
-      <w:pPr>
-        <w:rPr>
-          <w:b/>
-        </w:rPr>
-      </w:pPr>
-    </w:p>
-    <w:p>
-      <w:pPr>
-        <w:rPr>
-          <w:b/>
-        </w:rPr>
-      </w:pPr>
-    </w:p>
-    <w:p>
-      <w:pPr>
-        <w:rPr>
-          <w:b/>
-        </w:rPr>
-      </w:pPr>
-    </w:p>
-    <w:p>
-      <w:pPr>
-        <w:rPr>
-          <w:b/>
-        </w:rPr>
-      </w:pPr>
+      <w:bookmarkStart w:id="0" w:name="_GoBack"/>
+      <w:bookmarkEnd w:id="0"/>
     </w:p>
     <w:sectPr>
       <w:pgSz w:w="15840" w:h="12240" w:orient="landscape"/>
@@ -5203,14 +3743,14 @@
         <v:path o:extrusionok="f" gradientshapeok="t" o:connecttype="rect"/>
         <o:lock v:ext="edit" aspectratio="t"/>
       </v:shapetype>
-      <v:shape id="_x0000_i1182" type="#_x0000_t75" style="width:11.25pt;height:11.25pt" o:bullet="t">
+      <v:shape id="_x0000_i1028" type="#_x0000_t75" style="width:11.25pt;height:11.25pt" o:bullet="t">
         <v:imagedata r:id="rId1" o:title="mso81E4"/>
       </v:shape>
     </w:pict>
   </w:numPicBullet>
   <w:numPicBullet w:numPicBulletId="1">
     <w:pict>
-      <v:shape id="_x0000_i1183" type="#_x0000_t75" style="width:13.5pt;height:13.5pt" o:bullet="t">
+      <v:shape id="_x0000_i1029" type="#_x0000_t75" style="width:13.5pt;height:13.5pt" o:bullet="t">
         <v:imagedata r:id="rId2" o:title="BD21329_"/>
       </v:shape>
     </w:pict>
@@ -6850,7 +5390,7 @@
 </file>
 
 <file path=customXml/itemProps1.xml><?xml version="1.0" encoding="utf-8"?>
-<ds:datastoreItem xmlns:ds="http://schemas.openxmlformats.org/officeDocument/2006/customXml" ds:itemID="{18F0E82C-0EE9-47E3-ABA8-62DC8CB28AC9}">
+<ds:datastoreItem xmlns:ds="http://schemas.openxmlformats.org/officeDocument/2006/customXml" ds:itemID="{0D46753B-40D1-485F-991D-886155C507AF}">
   <ds:schemaRefs>
     <ds:schemaRef ds:uri="http://schemas.openxmlformats.org/officeDocument/2006/bibliography"/>
   </ds:schemaRefs>

</xml_diff>